<commit_message>
AoB 1st revision 🔎
</commit_message>
<xml_diff>
--- a/doc/template.docx
+++ b/doc/template.docx
@@ -1,6 +1,6 @@
 
 <file path=word/document.xml><?xml version="1.0" encoding="utf-8"?>
-<w:document xmlns:wpc="http://schemas.microsoft.com/office/word/2010/wordprocessingCanvas" xmlns:cx="http://schemas.microsoft.com/office/drawing/2014/chartex" xmlns:cx1="http://schemas.microsoft.com/office/drawing/2015/9/8/chartex" xmlns:cx2="http://schemas.microsoft.com/office/drawing/2015/10/21/chartex" xmlns:cx3="http://schemas.microsoft.com/office/drawing/2016/5/9/chartex" xmlns:cx4="http://schemas.microsoft.com/office/drawing/2016/5/10/chartex" xmlns:cx5="http://schemas.microsoft.com/office/drawing/2016/5/11/chartex" xmlns:cx6="http://schemas.microsoft.com/office/drawing/2016/5/12/chartex" xmlns:cx7="http://schemas.microsoft.com/office/drawing/2016/5/13/chartex" xmlns:cx8="http://schemas.microsoft.com/office/drawing/2016/5/14/chartex" xmlns:mc="http://schemas.openxmlformats.org/markup-compatibility/2006" xmlns:aink="http://schemas.microsoft.com/office/drawing/2016/ink" xmlns:am3d="http://schemas.microsoft.com/office/drawing/2017/model3d" xmlns:o="urn:schemas-microsoft-com:office:office" xmlns:r="http://schemas.openxmlformats.org/officeDocument/2006/relationships" xmlns:m="http://schemas.openxmlformats.org/officeDocument/2006/math" xmlns:v="urn:schemas-microsoft-com:vml" xmlns:wp14="http://schemas.microsoft.com/office/word/2010/wordprocessingDrawing" xmlns:wp="http://schemas.openxmlformats.org/drawingml/2006/wordprocessingDrawing" xmlns:w10="urn:schemas-microsoft-com:office:word" xmlns:w="http://schemas.openxmlformats.org/wordprocessingml/2006/main" xmlns:w14="http://schemas.microsoft.com/office/word/2010/wordml" xmlns:w15="http://schemas.microsoft.com/office/word/2012/wordml" xmlns:w16cex="http://schemas.microsoft.com/office/word/2018/wordml/cex" xmlns:w16cid="http://schemas.microsoft.com/office/word/2016/wordml/cid" xmlns:w16="http://schemas.microsoft.com/office/word/2018/wordml" xmlns:w16se="http://schemas.microsoft.com/office/word/2015/wordml/symex" xmlns:wpg="http://schemas.microsoft.com/office/word/2010/wordprocessingGroup" xmlns:wpi="http://schemas.microsoft.com/office/word/2010/wordprocessingInk" xmlns:wne="http://schemas.microsoft.com/office/word/2006/wordml" xmlns:wps="http://schemas.microsoft.com/office/word/2010/wordprocessingShape" mc:Ignorable="w14 w15 w16se w16cid w16 w16cex wp14">
+<w:document xmlns:wpc="http://schemas.microsoft.com/office/word/2010/wordprocessingCanvas" xmlns:cx="http://schemas.microsoft.com/office/drawing/2014/chartex" xmlns:cx1="http://schemas.microsoft.com/office/drawing/2015/9/8/chartex" xmlns:cx2="http://schemas.microsoft.com/office/drawing/2015/10/21/chartex" xmlns:cx3="http://schemas.microsoft.com/office/drawing/2016/5/9/chartex" xmlns:cx4="http://schemas.microsoft.com/office/drawing/2016/5/10/chartex" xmlns:cx5="http://schemas.microsoft.com/office/drawing/2016/5/11/chartex" xmlns:cx6="http://schemas.microsoft.com/office/drawing/2016/5/12/chartex" xmlns:cx7="http://schemas.microsoft.com/office/drawing/2016/5/13/chartex" xmlns:cx8="http://schemas.microsoft.com/office/drawing/2016/5/14/chartex" xmlns:mc="http://schemas.openxmlformats.org/markup-compatibility/2006" xmlns:aink="http://schemas.microsoft.com/office/drawing/2016/ink" xmlns:am3d="http://schemas.microsoft.com/office/drawing/2017/model3d" xmlns:o="urn:schemas-microsoft-com:office:office" xmlns:r="http://schemas.openxmlformats.org/officeDocument/2006/relationships" xmlns:m="http://schemas.openxmlformats.org/officeDocument/2006/math" xmlns:v="urn:schemas-microsoft-com:vml" xmlns:wp14="http://schemas.microsoft.com/office/word/2010/wordprocessingDrawing" xmlns:wp="http://schemas.openxmlformats.org/drawingml/2006/wordprocessingDrawing" xmlns:w10="urn:schemas-microsoft-com:office:word" xmlns:w="http://schemas.openxmlformats.org/wordprocessingml/2006/main" xmlns:w14="http://schemas.microsoft.com/office/word/2010/wordml" xmlns:w15="http://schemas.microsoft.com/office/word/2012/wordml" xmlns:w16cex="http://schemas.microsoft.com/office/word/2018/wordml/cex" xmlns:w16cid="http://schemas.microsoft.com/office/word/2016/wordml/cid" xmlns:w16="http://schemas.microsoft.com/office/word/2018/wordml" xmlns:w16sdtdh="http://schemas.microsoft.com/office/word/2020/wordml/sdtdatahash" xmlns:w16se="http://schemas.microsoft.com/office/word/2015/wordml/symex" xmlns:wpg="http://schemas.microsoft.com/office/word/2010/wordprocessingGroup" xmlns:wpi="http://schemas.microsoft.com/office/word/2010/wordprocessingInk" xmlns:wne="http://schemas.microsoft.com/office/word/2006/wordml" xmlns:wps="http://schemas.microsoft.com/office/word/2010/wordprocessingShape" mc:Ignorable="w14 w15 w16se w16cid w16 w16cex w16sdtdh wp14">
   <w:body>
     <w:p>
       <w:pPr>
@@ -32,6 +32,14 @@
     <w:p>
       <w:pPr>
         <w:pStyle w:val="Ttulo2"/>
+      </w:pPr>
+      <w:r>
+        <w:t>Title 2</w:t>
+      </w:r>
+    </w:p>
+    <w:p>
+      <w:pPr>
+        <w:pStyle w:val="Ttulo3"/>
       </w:pPr>
       <w:r>
         <w:t>Title 2</w:t>
@@ -600,7 +608,7 @@
 </file>
 
 <file path=word/endnotes.xml><?xml version="1.0" encoding="utf-8"?>
-<w:endnotes xmlns:wpc="http://schemas.microsoft.com/office/word/2010/wordprocessingCanvas" xmlns:cx="http://schemas.microsoft.com/office/drawing/2014/chartex" xmlns:cx1="http://schemas.microsoft.com/office/drawing/2015/9/8/chartex" xmlns:cx2="http://schemas.microsoft.com/office/drawing/2015/10/21/chartex" xmlns:cx3="http://schemas.microsoft.com/office/drawing/2016/5/9/chartex" xmlns:cx4="http://schemas.microsoft.com/office/drawing/2016/5/10/chartex" xmlns:cx5="http://schemas.microsoft.com/office/drawing/2016/5/11/chartex" xmlns:cx6="http://schemas.microsoft.com/office/drawing/2016/5/12/chartex" xmlns:cx7="http://schemas.microsoft.com/office/drawing/2016/5/13/chartex" xmlns:cx8="http://schemas.microsoft.com/office/drawing/2016/5/14/chartex" xmlns:mc="http://schemas.openxmlformats.org/markup-compatibility/2006" xmlns:aink="http://schemas.microsoft.com/office/drawing/2016/ink" xmlns:am3d="http://schemas.microsoft.com/office/drawing/2017/model3d" xmlns:o="urn:schemas-microsoft-com:office:office" xmlns:r="http://schemas.openxmlformats.org/officeDocument/2006/relationships" xmlns:m="http://schemas.openxmlformats.org/officeDocument/2006/math" xmlns:v="urn:schemas-microsoft-com:vml" xmlns:wp14="http://schemas.microsoft.com/office/word/2010/wordprocessingDrawing" xmlns:wp="http://schemas.openxmlformats.org/drawingml/2006/wordprocessingDrawing" xmlns:w10="urn:schemas-microsoft-com:office:word" xmlns:w="http://schemas.openxmlformats.org/wordprocessingml/2006/main" xmlns:w14="http://schemas.microsoft.com/office/word/2010/wordml" xmlns:w15="http://schemas.microsoft.com/office/word/2012/wordml" xmlns:w16cex="http://schemas.microsoft.com/office/word/2018/wordml/cex" xmlns:w16cid="http://schemas.microsoft.com/office/word/2016/wordml/cid" xmlns:w16="http://schemas.microsoft.com/office/word/2018/wordml" xmlns:w16se="http://schemas.microsoft.com/office/word/2015/wordml/symex" xmlns:wpg="http://schemas.microsoft.com/office/word/2010/wordprocessingGroup" xmlns:wpi="http://schemas.microsoft.com/office/word/2010/wordprocessingInk" xmlns:wne="http://schemas.microsoft.com/office/word/2006/wordml" xmlns:wps="http://schemas.microsoft.com/office/word/2010/wordprocessingShape" mc:Ignorable="w14 w15 w16se w16cid w16 w16cex wp14">
+<w:endnotes xmlns:wpc="http://schemas.microsoft.com/office/word/2010/wordprocessingCanvas" xmlns:cx="http://schemas.microsoft.com/office/drawing/2014/chartex" xmlns:cx1="http://schemas.microsoft.com/office/drawing/2015/9/8/chartex" xmlns:cx2="http://schemas.microsoft.com/office/drawing/2015/10/21/chartex" xmlns:cx3="http://schemas.microsoft.com/office/drawing/2016/5/9/chartex" xmlns:cx4="http://schemas.microsoft.com/office/drawing/2016/5/10/chartex" xmlns:cx5="http://schemas.microsoft.com/office/drawing/2016/5/11/chartex" xmlns:cx6="http://schemas.microsoft.com/office/drawing/2016/5/12/chartex" xmlns:cx7="http://schemas.microsoft.com/office/drawing/2016/5/13/chartex" xmlns:cx8="http://schemas.microsoft.com/office/drawing/2016/5/14/chartex" xmlns:mc="http://schemas.openxmlformats.org/markup-compatibility/2006" xmlns:aink="http://schemas.microsoft.com/office/drawing/2016/ink" xmlns:am3d="http://schemas.microsoft.com/office/drawing/2017/model3d" xmlns:o="urn:schemas-microsoft-com:office:office" xmlns:r="http://schemas.openxmlformats.org/officeDocument/2006/relationships" xmlns:m="http://schemas.openxmlformats.org/officeDocument/2006/math" xmlns:v="urn:schemas-microsoft-com:vml" xmlns:wp14="http://schemas.microsoft.com/office/word/2010/wordprocessingDrawing" xmlns:wp="http://schemas.openxmlformats.org/drawingml/2006/wordprocessingDrawing" xmlns:w10="urn:schemas-microsoft-com:office:word" xmlns:w="http://schemas.openxmlformats.org/wordprocessingml/2006/main" xmlns:w14="http://schemas.microsoft.com/office/word/2010/wordml" xmlns:w15="http://schemas.microsoft.com/office/word/2012/wordml" xmlns:w16cex="http://schemas.microsoft.com/office/word/2018/wordml/cex" xmlns:w16cid="http://schemas.microsoft.com/office/word/2016/wordml/cid" xmlns:w16="http://schemas.microsoft.com/office/word/2018/wordml" xmlns:w16sdtdh="http://schemas.microsoft.com/office/word/2020/wordml/sdtdatahash" xmlns:w16se="http://schemas.microsoft.com/office/word/2015/wordml/symex" xmlns:wpg="http://schemas.microsoft.com/office/word/2010/wordprocessingGroup" xmlns:wpi="http://schemas.microsoft.com/office/word/2010/wordprocessingInk" xmlns:wne="http://schemas.microsoft.com/office/word/2006/wordml" xmlns:wps="http://schemas.microsoft.com/office/word/2010/wordprocessingShape" mc:Ignorable="w14 w15 w16se w16cid w16 w16cex w16sdtdh wp14">
   <w:endnote w:type="separator" w:id="-1">
     <w:p>
       <w:pPr>
@@ -625,7 +633,7 @@
 </file>
 
 <file path=word/footer1.xml><?xml version="1.0" encoding="utf-8"?>
-<w:ftr xmlns:wpc="http://schemas.microsoft.com/office/word/2010/wordprocessingCanvas" xmlns:cx="http://schemas.microsoft.com/office/drawing/2014/chartex" xmlns:cx1="http://schemas.microsoft.com/office/drawing/2015/9/8/chartex" xmlns:cx2="http://schemas.microsoft.com/office/drawing/2015/10/21/chartex" xmlns:cx3="http://schemas.microsoft.com/office/drawing/2016/5/9/chartex" xmlns:cx4="http://schemas.microsoft.com/office/drawing/2016/5/10/chartex" xmlns:cx5="http://schemas.microsoft.com/office/drawing/2016/5/11/chartex" xmlns:cx6="http://schemas.microsoft.com/office/drawing/2016/5/12/chartex" xmlns:cx7="http://schemas.microsoft.com/office/drawing/2016/5/13/chartex" xmlns:cx8="http://schemas.microsoft.com/office/drawing/2016/5/14/chartex" xmlns:mc="http://schemas.openxmlformats.org/markup-compatibility/2006" xmlns:aink="http://schemas.microsoft.com/office/drawing/2016/ink" xmlns:am3d="http://schemas.microsoft.com/office/drawing/2017/model3d" xmlns:o="urn:schemas-microsoft-com:office:office" xmlns:r="http://schemas.openxmlformats.org/officeDocument/2006/relationships" xmlns:m="http://schemas.openxmlformats.org/officeDocument/2006/math" xmlns:v="urn:schemas-microsoft-com:vml" xmlns:wp14="http://schemas.microsoft.com/office/word/2010/wordprocessingDrawing" xmlns:wp="http://schemas.openxmlformats.org/drawingml/2006/wordprocessingDrawing" xmlns:w10="urn:schemas-microsoft-com:office:word" xmlns:w="http://schemas.openxmlformats.org/wordprocessingml/2006/main" xmlns:w14="http://schemas.microsoft.com/office/word/2010/wordml" xmlns:w15="http://schemas.microsoft.com/office/word/2012/wordml" xmlns:w16cex="http://schemas.microsoft.com/office/word/2018/wordml/cex" xmlns:w16cid="http://schemas.microsoft.com/office/word/2016/wordml/cid" xmlns:w16="http://schemas.microsoft.com/office/word/2018/wordml" xmlns:w16se="http://schemas.microsoft.com/office/word/2015/wordml/symex" xmlns:wpg="http://schemas.microsoft.com/office/word/2010/wordprocessingGroup" xmlns:wpi="http://schemas.microsoft.com/office/word/2010/wordprocessingInk" xmlns:wne="http://schemas.microsoft.com/office/word/2006/wordml" xmlns:wps="http://schemas.microsoft.com/office/word/2010/wordprocessingShape" mc:Ignorable="w14 w15 w16se w16cid w16 w16cex wp14">
+<w:ftr xmlns:wpc="http://schemas.microsoft.com/office/word/2010/wordprocessingCanvas" xmlns:cx="http://schemas.microsoft.com/office/drawing/2014/chartex" xmlns:cx1="http://schemas.microsoft.com/office/drawing/2015/9/8/chartex" xmlns:cx2="http://schemas.microsoft.com/office/drawing/2015/10/21/chartex" xmlns:cx3="http://schemas.microsoft.com/office/drawing/2016/5/9/chartex" xmlns:cx4="http://schemas.microsoft.com/office/drawing/2016/5/10/chartex" xmlns:cx5="http://schemas.microsoft.com/office/drawing/2016/5/11/chartex" xmlns:cx6="http://schemas.microsoft.com/office/drawing/2016/5/12/chartex" xmlns:cx7="http://schemas.microsoft.com/office/drawing/2016/5/13/chartex" xmlns:cx8="http://schemas.microsoft.com/office/drawing/2016/5/14/chartex" xmlns:mc="http://schemas.openxmlformats.org/markup-compatibility/2006" xmlns:aink="http://schemas.microsoft.com/office/drawing/2016/ink" xmlns:am3d="http://schemas.microsoft.com/office/drawing/2017/model3d" xmlns:o="urn:schemas-microsoft-com:office:office" xmlns:r="http://schemas.openxmlformats.org/officeDocument/2006/relationships" xmlns:m="http://schemas.openxmlformats.org/officeDocument/2006/math" xmlns:v="urn:schemas-microsoft-com:vml" xmlns:wp14="http://schemas.microsoft.com/office/word/2010/wordprocessingDrawing" xmlns:wp="http://schemas.openxmlformats.org/drawingml/2006/wordprocessingDrawing" xmlns:w10="urn:schemas-microsoft-com:office:word" xmlns:w="http://schemas.openxmlformats.org/wordprocessingml/2006/main" xmlns:w14="http://schemas.microsoft.com/office/word/2010/wordml" xmlns:w15="http://schemas.microsoft.com/office/word/2012/wordml" xmlns:w16cex="http://schemas.microsoft.com/office/word/2018/wordml/cex" xmlns:w16cid="http://schemas.microsoft.com/office/word/2016/wordml/cid" xmlns:w16="http://schemas.microsoft.com/office/word/2018/wordml" xmlns:w16sdtdh="http://schemas.microsoft.com/office/word/2020/wordml/sdtdatahash" xmlns:w16se="http://schemas.microsoft.com/office/word/2015/wordml/symex" xmlns:wpg="http://schemas.microsoft.com/office/word/2010/wordprocessingGroup" xmlns:wpi="http://schemas.microsoft.com/office/word/2010/wordprocessingInk" xmlns:wne="http://schemas.microsoft.com/office/word/2006/wordml" xmlns:wps="http://schemas.microsoft.com/office/word/2010/wordprocessingShape" mc:Ignorable="w14 w15 w16se w16cid w16 w16cex w16sdtdh wp14">
   <w:sdt>
     <w:sdtPr>
       <w:id w:val="301898836"/>
@@ -671,7 +679,7 @@
 </file>
 
 <file path=word/footnotes.xml><?xml version="1.0" encoding="utf-8"?>
-<w:footnotes xmlns:wpc="http://schemas.microsoft.com/office/word/2010/wordprocessingCanvas" xmlns:cx="http://schemas.microsoft.com/office/drawing/2014/chartex" xmlns:cx1="http://schemas.microsoft.com/office/drawing/2015/9/8/chartex" xmlns:cx2="http://schemas.microsoft.com/office/drawing/2015/10/21/chartex" xmlns:cx3="http://schemas.microsoft.com/office/drawing/2016/5/9/chartex" xmlns:cx4="http://schemas.microsoft.com/office/drawing/2016/5/10/chartex" xmlns:cx5="http://schemas.microsoft.com/office/drawing/2016/5/11/chartex" xmlns:cx6="http://schemas.microsoft.com/office/drawing/2016/5/12/chartex" xmlns:cx7="http://schemas.microsoft.com/office/drawing/2016/5/13/chartex" xmlns:cx8="http://schemas.microsoft.com/office/drawing/2016/5/14/chartex" xmlns:mc="http://schemas.openxmlformats.org/markup-compatibility/2006" xmlns:aink="http://schemas.microsoft.com/office/drawing/2016/ink" xmlns:am3d="http://schemas.microsoft.com/office/drawing/2017/model3d" xmlns:o="urn:schemas-microsoft-com:office:office" xmlns:r="http://schemas.openxmlformats.org/officeDocument/2006/relationships" xmlns:m="http://schemas.openxmlformats.org/officeDocument/2006/math" xmlns:v="urn:schemas-microsoft-com:vml" xmlns:wp14="http://schemas.microsoft.com/office/word/2010/wordprocessingDrawing" xmlns:wp="http://schemas.openxmlformats.org/drawingml/2006/wordprocessingDrawing" xmlns:w10="urn:schemas-microsoft-com:office:word" xmlns:w="http://schemas.openxmlformats.org/wordprocessingml/2006/main" xmlns:w14="http://schemas.microsoft.com/office/word/2010/wordml" xmlns:w15="http://schemas.microsoft.com/office/word/2012/wordml" xmlns:w16cex="http://schemas.microsoft.com/office/word/2018/wordml/cex" xmlns:w16cid="http://schemas.microsoft.com/office/word/2016/wordml/cid" xmlns:w16="http://schemas.microsoft.com/office/word/2018/wordml" xmlns:w16se="http://schemas.microsoft.com/office/word/2015/wordml/symex" xmlns:wpg="http://schemas.microsoft.com/office/word/2010/wordprocessingGroup" xmlns:wpi="http://schemas.microsoft.com/office/word/2010/wordprocessingInk" xmlns:wne="http://schemas.microsoft.com/office/word/2006/wordml" xmlns:wps="http://schemas.microsoft.com/office/word/2010/wordprocessingShape" mc:Ignorable="w14 w15 w16se w16cid w16 w16cex wp14">
+<w:footnotes xmlns:wpc="http://schemas.microsoft.com/office/word/2010/wordprocessingCanvas" xmlns:cx="http://schemas.microsoft.com/office/drawing/2014/chartex" xmlns:cx1="http://schemas.microsoft.com/office/drawing/2015/9/8/chartex" xmlns:cx2="http://schemas.microsoft.com/office/drawing/2015/10/21/chartex" xmlns:cx3="http://schemas.microsoft.com/office/drawing/2016/5/9/chartex" xmlns:cx4="http://schemas.microsoft.com/office/drawing/2016/5/10/chartex" xmlns:cx5="http://schemas.microsoft.com/office/drawing/2016/5/11/chartex" xmlns:cx6="http://schemas.microsoft.com/office/drawing/2016/5/12/chartex" xmlns:cx7="http://schemas.microsoft.com/office/drawing/2016/5/13/chartex" xmlns:cx8="http://schemas.microsoft.com/office/drawing/2016/5/14/chartex" xmlns:mc="http://schemas.openxmlformats.org/markup-compatibility/2006" xmlns:aink="http://schemas.microsoft.com/office/drawing/2016/ink" xmlns:am3d="http://schemas.microsoft.com/office/drawing/2017/model3d" xmlns:o="urn:schemas-microsoft-com:office:office" xmlns:r="http://schemas.openxmlformats.org/officeDocument/2006/relationships" xmlns:m="http://schemas.openxmlformats.org/officeDocument/2006/math" xmlns:v="urn:schemas-microsoft-com:vml" xmlns:wp14="http://schemas.microsoft.com/office/word/2010/wordprocessingDrawing" xmlns:wp="http://schemas.openxmlformats.org/drawingml/2006/wordprocessingDrawing" xmlns:w10="urn:schemas-microsoft-com:office:word" xmlns:w="http://schemas.openxmlformats.org/wordprocessingml/2006/main" xmlns:w14="http://schemas.microsoft.com/office/word/2010/wordml" xmlns:w15="http://schemas.microsoft.com/office/word/2012/wordml" xmlns:w16cex="http://schemas.microsoft.com/office/word/2018/wordml/cex" xmlns:w16cid="http://schemas.microsoft.com/office/word/2016/wordml/cid" xmlns:w16="http://schemas.microsoft.com/office/word/2018/wordml" xmlns:w16sdtdh="http://schemas.microsoft.com/office/word/2020/wordml/sdtdatahash" xmlns:w16se="http://schemas.microsoft.com/office/word/2015/wordml/symex" xmlns:wpg="http://schemas.microsoft.com/office/word/2010/wordprocessingGroup" xmlns:wpi="http://schemas.microsoft.com/office/word/2010/wordprocessingInk" xmlns:wne="http://schemas.microsoft.com/office/word/2006/wordml" xmlns:wps="http://schemas.microsoft.com/office/word/2010/wordprocessingShape" mc:Ignorable="w14 w15 w16se w16cid w16 w16cex w16sdtdh wp14">
   <w:footnote w:type="separator" w:id="-1">
     <w:p>
       <w:r>
@@ -690,7 +698,7 @@
 </file>
 
 <file path=word/numbering.xml><?xml version="1.0" encoding="utf-8"?>
-<w:numbering xmlns:wpc="http://schemas.microsoft.com/office/word/2010/wordprocessingCanvas" xmlns:cx="http://schemas.microsoft.com/office/drawing/2014/chartex" xmlns:cx1="http://schemas.microsoft.com/office/drawing/2015/9/8/chartex" xmlns:cx2="http://schemas.microsoft.com/office/drawing/2015/10/21/chartex" xmlns:cx3="http://schemas.microsoft.com/office/drawing/2016/5/9/chartex" xmlns:cx4="http://schemas.microsoft.com/office/drawing/2016/5/10/chartex" xmlns:cx5="http://schemas.microsoft.com/office/drawing/2016/5/11/chartex" xmlns:cx6="http://schemas.microsoft.com/office/drawing/2016/5/12/chartex" xmlns:cx7="http://schemas.microsoft.com/office/drawing/2016/5/13/chartex" xmlns:cx8="http://schemas.microsoft.com/office/drawing/2016/5/14/chartex" xmlns:mc="http://schemas.openxmlformats.org/markup-compatibility/2006" xmlns:aink="http://schemas.microsoft.com/office/drawing/2016/ink" xmlns:am3d="http://schemas.microsoft.com/office/drawing/2017/model3d" xmlns:o="urn:schemas-microsoft-com:office:office" xmlns:r="http://schemas.openxmlformats.org/officeDocument/2006/relationships" xmlns:m="http://schemas.openxmlformats.org/officeDocument/2006/math" xmlns:v="urn:schemas-microsoft-com:vml" xmlns:wp14="http://schemas.microsoft.com/office/word/2010/wordprocessingDrawing" xmlns:wp="http://schemas.openxmlformats.org/drawingml/2006/wordprocessingDrawing" xmlns:w10="urn:schemas-microsoft-com:office:word" xmlns:w="http://schemas.openxmlformats.org/wordprocessingml/2006/main" xmlns:w14="http://schemas.microsoft.com/office/word/2010/wordml" xmlns:w15="http://schemas.microsoft.com/office/word/2012/wordml" xmlns:w16cex="http://schemas.microsoft.com/office/word/2018/wordml/cex" xmlns:w16cid="http://schemas.microsoft.com/office/word/2016/wordml/cid" xmlns:w16="http://schemas.microsoft.com/office/word/2018/wordml" xmlns:w16se="http://schemas.microsoft.com/office/word/2015/wordml/symex" xmlns:wpg="http://schemas.microsoft.com/office/word/2010/wordprocessingGroup" xmlns:wpi="http://schemas.microsoft.com/office/word/2010/wordprocessingInk" xmlns:wne="http://schemas.microsoft.com/office/word/2006/wordml" xmlns:wps="http://schemas.microsoft.com/office/word/2010/wordprocessingShape" mc:Ignorable="w14 w15 w16se w16cid w16 w16cex wp14">
+<w:numbering xmlns:wpc="http://schemas.microsoft.com/office/word/2010/wordprocessingCanvas" xmlns:cx="http://schemas.microsoft.com/office/drawing/2014/chartex" xmlns:cx1="http://schemas.microsoft.com/office/drawing/2015/9/8/chartex" xmlns:cx2="http://schemas.microsoft.com/office/drawing/2015/10/21/chartex" xmlns:cx3="http://schemas.microsoft.com/office/drawing/2016/5/9/chartex" xmlns:cx4="http://schemas.microsoft.com/office/drawing/2016/5/10/chartex" xmlns:cx5="http://schemas.microsoft.com/office/drawing/2016/5/11/chartex" xmlns:cx6="http://schemas.microsoft.com/office/drawing/2016/5/12/chartex" xmlns:cx7="http://schemas.microsoft.com/office/drawing/2016/5/13/chartex" xmlns:cx8="http://schemas.microsoft.com/office/drawing/2016/5/14/chartex" xmlns:mc="http://schemas.openxmlformats.org/markup-compatibility/2006" xmlns:aink="http://schemas.microsoft.com/office/drawing/2016/ink" xmlns:am3d="http://schemas.microsoft.com/office/drawing/2017/model3d" xmlns:o="urn:schemas-microsoft-com:office:office" xmlns:r="http://schemas.openxmlformats.org/officeDocument/2006/relationships" xmlns:m="http://schemas.openxmlformats.org/officeDocument/2006/math" xmlns:v="urn:schemas-microsoft-com:vml" xmlns:wp14="http://schemas.microsoft.com/office/word/2010/wordprocessingDrawing" xmlns:wp="http://schemas.openxmlformats.org/drawingml/2006/wordprocessingDrawing" xmlns:w10="urn:schemas-microsoft-com:office:word" xmlns:w="http://schemas.openxmlformats.org/wordprocessingml/2006/main" xmlns:w14="http://schemas.microsoft.com/office/word/2010/wordml" xmlns:w15="http://schemas.microsoft.com/office/word/2012/wordml" xmlns:w16cex="http://schemas.microsoft.com/office/word/2018/wordml/cex" xmlns:w16cid="http://schemas.microsoft.com/office/word/2016/wordml/cid" xmlns:w16="http://schemas.microsoft.com/office/word/2018/wordml" xmlns:w16sdtdh="http://schemas.microsoft.com/office/word/2020/wordml/sdtdatahash" xmlns:w16se="http://schemas.microsoft.com/office/word/2015/wordml/symex" xmlns:wpg="http://schemas.microsoft.com/office/word/2010/wordprocessingGroup" xmlns:wpi="http://schemas.microsoft.com/office/word/2010/wordprocessingInk" xmlns:wne="http://schemas.microsoft.com/office/word/2006/wordml" xmlns:wps="http://schemas.microsoft.com/office/word/2010/wordprocessingShape" mc:Ignorable="w14 w15 w16se w16cid w16 w16cex w16sdtdh wp14">
   <w:abstractNum w:abstractNumId="0" w15:restartNumberingAfterBreak="0">
     <w:nsid w:val="EA454B4C"/>
     <w:multiLevelType w:val="multilevel"/>
@@ -912,7 +920,7 @@
 </file>
 
 <file path=word/styles.xml><?xml version="1.0" encoding="utf-8"?>
-<w:styles xmlns:mc="http://schemas.openxmlformats.org/markup-compatibility/2006" xmlns:r="http://schemas.openxmlformats.org/officeDocument/2006/relationships" xmlns:w="http://schemas.openxmlformats.org/wordprocessingml/2006/main" xmlns:w14="http://schemas.microsoft.com/office/word/2010/wordml" xmlns:w15="http://schemas.microsoft.com/office/word/2012/wordml" xmlns:w16cex="http://schemas.microsoft.com/office/word/2018/wordml/cex" xmlns:w16cid="http://schemas.microsoft.com/office/word/2016/wordml/cid" xmlns:w16="http://schemas.microsoft.com/office/word/2018/wordml" xmlns:w16se="http://schemas.microsoft.com/office/word/2015/wordml/symex" mc:Ignorable="w14 w15 w16se w16cid w16 w16cex">
+<w:styles xmlns:mc="http://schemas.openxmlformats.org/markup-compatibility/2006" xmlns:r="http://schemas.openxmlformats.org/officeDocument/2006/relationships" xmlns:w="http://schemas.openxmlformats.org/wordprocessingml/2006/main" xmlns:w14="http://schemas.microsoft.com/office/word/2010/wordml" xmlns:w15="http://schemas.microsoft.com/office/word/2012/wordml" xmlns:w16cex="http://schemas.microsoft.com/office/word/2018/wordml/cex" xmlns:w16cid="http://schemas.microsoft.com/office/word/2016/wordml/cid" xmlns:w16="http://schemas.microsoft.com/office/word/2018/wordml" xmlns:w16sdtdh="http://schemas.microsoft.com/office/word/2020/wordml/sdtdatahash" xmlns:w16se="http://schemas.microsoft.com/office/word/2015/wordml/symex" mc:Ignorable="w14 w15 w16se w16cid w16 w16cex w16sdtdh">
   <w:docDefaults>
     <w:rPrDefault>
       <w:rPr>
@@ -1315,24 +1323,19 @@
   </w:style>
   <w:style w:type="paragraph" w:styleId="Ttulo3">
     <w:name w:val="heading 3"/>
-    <w:basedOn w:val="Normal"/>
+    <w:basedOn w:val="Ttulo2"/>
     <w:next w:val="Textoindependiente"/>
     <w:uiPriority w:val="9"/>
     <w:unhideWhenUsed/>
     <w:qFormat/>
-    <w:pPr>
-      <w:keepNext/>
-      <w:keepLines/>
-      <w:spacing w:before="200" w:after="0"/>
+    <w:rsid w:val="00184D92"/>
+    <w:pPr>
       <w:outlineLvl w:val="2"/>
     </w:pPr>
     <w:rPr>
-      <w:rFonts w:asciiTheme="majorHAnsi" w:eastAsiaTheme="majorEastAsia" w:hAnsiTheme="majorHAnsi" w:cstheme="majorBidi"/>
-      <w:b/>
-      <w:bCs/>
-      <w:color w:val="4F81BD" w:themeColor="accent1"/>
-      <w:sz w:val="28"/>
-      <w:szCs w:val="28"/>
+      <w:i w:val="0"/>
+      <w:iCs w:val="0"/>
+      <w:u w:val="single"/>
     </w:rPr>
   </w:style>
   <w:style w:type="paragraph" w:styleId="Ttulo4">

</xml_diff>